<commit_message>
Add the personal website folder and its details.
</commit_message>
<xml_diff>
--- a/MY PERSONAL WEBSITE PROPOSAL.docx
+++ b/MY PERSONAL WEBSITE PROPOSAL.docx
@@ -64,31 +64,235 @@
       <w:pPr>
         <w:rPr>
           <w:rFonts w:ascii="Times New Roman" w:hAnsi="Times New Roman" w:cs="Times New Roman"/>
-          <w:b/>
-          <w:sz w:val="28"/>
+          <w:sz w:val="24"/>
         </w:rPr>
       </w:pPr>
       <w:r>
         <w:rPr>
           <w:rFonts w:ascii="Times New Roman" w:hAnsi="Times New Roman" w:cs="Times New Roman"/>
-          <w:b/>
-          <w:sz w:val="28"/>
-        </w:rPr>
-        <w:t>Audience</w:t>
-      </w:r>
-      <w:r>
-        <w:rPr>
-          <w:rFonts w:ascii="Times New Roman" w:hAnsi="Times New Roman" w:cs="Times New Roman"/>
-          <w:b/>
-          <w:sz w:val="28"/>
-        </w:rPr>
-        <w:t>:</w:t>
+          <w:sz w:val="24"/>
+        </w:rPr>
+        <w:t>This is my</w:t>
+      </w:r>
+      <w:r>
+        <w:rPr>
+          <w:rFonts w:ascii="Times New Roman" w:hAnsi="Times New Roman" w:cs="Times New Roman"/>
+          <w:sz w:val="24"/>
+        </w:rPr>
+        <w:t xml:space="preserve"> web development portfolio website</w:t>
+      </w:r>
+      <w:r>
+        <w:rPr>
+          <w:rFonts w:ascii="Times New Roman" w:hAnsi="Times New Roman" w:cs="Times New Roman"/>
+          <w:sz w:val="24"/>
+        </w:rPr>
+        <w:t>.</w:t>
+      </w:r>
+      <w:r>
+        <w:rPr>
+          <w:rFonts w:ascii="Times New Roman" w:hAnsi="Times New Roman" w:cs="Times New Roman"/>
+          <w:sz w:val="24"/>
+        </w:rPr>
+        <w:t xml:space="preserve"> </w:t>
+      </w:r>
+      <w:r>
+        <w:rPr>
+          <w:rFonts w:ascii="Times New Roman" w:hAnsi="Times New Roman" w:cs="Times New Roman"/>
+          <w:sz w:val="24"/>
+        </w:rPr>
+        <w:t>It is</w:t>
+      </w:r>
+      <w:r>
+        <w:rPr>
+          <w:rFonts w:ascii="Times New Roman" w:hAnsi="Times New Roman" w:cs="Times New Roman"/>
+          <w:sz w:val="24"/>
+        </w:rPr>
+        <w:t xml:space="preserve"> an excellent way to demonstrate </w:t>
+      </w:r>
+      <w:r>
+        <w:rPr>
+          <w:rFonts w:ascii="Times New Roman" w:hAnsi="Times New Roman" w:cs="Times New Roman"/>
+          <w:sz w:val="24"/>
+        </w:rPr>
+        <w:t>my</w:t>
+      </w:r>
+      <w:r>
+        <w:rPr>
+          <w:rFonts w:ascii="Times New Roman" w:hAnsi="Times New Roman" w:cs="Times New Roman"/>
+          <w:sz w:val="24"/>
+        </w:rPr>
+        <w:t xml:space="preserve"> expertise in HTML, CSS, and other web development languages. By showcasing </w:t>
+      </w:r>
+      <w:r>
+        <w:rPr>
+          <w:rFonts w:ascii="Times New Roman" w:hAnsi="Times New Roman" w:cs="Times New Roman"/>
+          <w:sz w:val="24"/>
+        </w:rPr>
+        <w:t>my</w:t>
+      </w:r>
+      <w:r>
+        <w:rPr>
+          <w:rFonts w:ascii="Times New Roman" w:hAnsi="Times New Roman" w:cs="Times New Roman"/>
+          <w:sz w:val="24"/>
+        </w:rPr>
+        <w:t xml:space="preserve"> projects and highlighting </w:t>
+      </w:r>
+      <w:r>
+        <w:rPr>
+          <w:rFonts w:ascii="Times New Roman" w:hAnsi="Times New Roman" w:cs="Times New Roman"/>
+          <w:sz w:val="24"/>
+        </w:rPr>
+        <w:t>my</w:t>
+      </w:r>
+      <w:r>
+        <w:rPr>
+          <w:rFonts w:ascii="Times New Roman" w:hAnsi="Times New Roman" w:cs="Times New Roman"/>
+          <w:sz w:val="24"/>
+        </w:rPr>
+        <w:t xml:space="preserve"> skills, </w:t>
+      </w:r>
+      <w:r>
+        <w:rPr>
+          <w:rFonts w:ascii="Times New Roman" w:hAnsi="Times New Roman" w:cs="Times New Roman"/>
+          <w:sz w:val="24"/>
+        </w:rPr>
+        <w:t xml:space="preserve">I hope to </w:t>
+      </w:r>
+      <w:r>
+        <w:rPr>
+          <w:rFonts w:ascii="Times New Roman" w:hAnsi="Times New Roman" w:cs="Times New Roman"/>
+          <w:sz w:val="24"/>
+        </w:rPr>
+        <w:t>impress potential clients and employers</w:t>
+      </w:r>
+      <w:r>
+        <w:rPr>
+          <w:rFonts w:ascii="Times New Roman" w:hAnsi="Times New Roman" w:cs="Times New Roman"/>
+          <w:sz w:val="24"/>
+        </w:rPr>
+        <w:t xml:space="preserve"> with my skills and abilities presented in this website</w:t>
+      </w:r>
+      <w:r>
+        <w:rPr>
+          <w:rFonts w:ascii="Times New Roman" w:hAnsi="Times New Roman" w:cs="Times New Roman"/>
+          <w:sz w:val="24"/>
+        </w:rPr>
+        <w:t xml:space="preserve">. </w:t>
+      </w:r>
+      <w:r>
+        <w:rPr>
+          <w:rFonts w:ascii="Times New Roman" w:hAnsi="Times New Roman" w:cs="Times New Roman"/>
+          <w:sz w:val="24"/>
+        </w:rPr>
+        <w:t>This web site will</w:t>
+      </w:r>
+      <w:r>
+        <w:rPr>
+          <w:rFonts w:ascii="Times New Roman" w:hAnsi="Times New Roman" w:cs="Times New Roman"/>
+          <w:sz w:val="24"/>
+        </w:rPr>
+        <w:t xml:space="preserve"> include a clean and user-friendly design, </w:t>
+      </w:r>
+      <w:r>
+        <w:rPr>
+          <w:rFonts w:ascii="Times New Roman" w:hAnsi="Times New Roman" w:cs="Times New Roman"/>
+          <w:sz w:val="24"/>
+        </w:rPr>
+        <w:t>and a</w:t>
+      </w:r>
+      <w:r>
+        <w:rPr>
+          <w:rFonts w:ascii="Times New Roman" w:hAnsi="Times New Roman" w:cs="Times New Roman"/>
+          <w:sz w:val="24"/>
+        </w:rPr>
+        <w:t xml:space="preserve"> </w:t>
+      </w:r>
+      <w:r>
+        <w:rPr>
+          <w:rFonts w:ascii="Times New Roman" w:hAnsi="Times New Roman" w:cs="Times New Roman"/>
+          <w:sz w:val="24"/>
+        </w:rPr>
+        <w:t>detailed description of my work</w:t>
+      </w:r>
+      <w:r>
+        <w:rPr>
+          <w:rFonts w:ascii="Times New Roman" w:hAnsi="Times New Roman" w:cs="Times New Roman"/>
+          <w:sz w:val="24"/>
+        </w:rPr>
+        <w:t>, and</w:t>
+      </w:r>
+      <w:r>
+        <w:rPr>
+          <w:rFonts w:ascii="Times New Roman" w:hAnsi="Times New Roman" w:cs="Times New Roman"/>
+          <w:sz w:val="24"/>
+        </w:rPr>
+        <w:t xml:space="preserve"> I’m</w:t>
+      </w:r>
+      <w:r>
+        <w:rPr>
+          <w:rFonts w:ascii="Times New Roman" w:hAnsi="Times New Roman" w:cs="Times New Roman"/>
+          <w:sz w:val="24"/>
+        </w:rPr>
+        <w:t xml:space="preserve"> consider</w:t>
+      </w:r>
+      <w:r>
+        <w:rPr>
+          <w:rFonts w:ascii="Times New Roman" w:hAnsi="Times New Roman" w:cs="Times New Roman"/>
+          <w:sz w:val="24"/>
+        </w:rPr>
+        <w:t>ing</w:t>
+      </w:r>
+      <w:r>
+        <w:rPr>
+          <w:rFonts w:ascii="Times New Roman" w:hAnsi="Times New Roman" w:cs="Times New Roman"/>
+          <w:sz w:val="24"/>
+        </w:rPr>
+        <w:t xml:space="preserve"> adding testimonials or client feedback</w:t>
+      </w:r>
+      <w:r>
+        <w:rPr>
+          <w:rFonts w:ascii="Times New Roman" w:hAnsi="Times New Roman" w:cs="Times New Roman"/>
+          <w:sz w:val="24"/>
+        </w:rPr>
+        <w:t>s</w:t>
+      </w:r>
+      <w:r>
+        <w:rPr>
+          <w:rFonts w:ascii="Times New Roman" w:hAnsi="Times New Roman" w:cs="Times New Roman"/>
+          <w:sz w:val="24"/>
+        </w:rPr>
+        <w:t>.</w:t>
       </w:r>
     </w:p>
     <w:p>
       <w:pPr>
         <w:rPr>
           <w:rFonts w:ascii="Times New Roman" w:hAnsi="Times New Roman" w:cs="Times New Roman"/>
+          <w:b/>
+          <w:sz w:val="28"/>
+        </w:rPr>
+      </w:pPr>
+      <w:r>
+        <w:rPr>
+          <w:rFonts w:ascii="Times New Roman" w:hAnsi="Times New Roman" w:cs="Times New Roman"/>
+          <w:b/>
+          <w:sz w:val="28"/>
+        </w:rPr>
+        <w:t>Audience</w:t>
+      </w:r>
+      <w:r>
+        <w:rPr>
+          <w:rFonts w:ascii="Times New Roman" w:hAnsi="Times New Roman" w:cs="Times New Roman"/>
+          <w:b/>
+          <w:sz w:val="28"/>
+        </w:rPr>
+        <w:t>:</w:t>
+      </w:r>
+    </w:p>
+    <w:p>
+      <w:pPr>
+        <w:rPr>
+          <w:rFonts w:ascii="Times New Roman" w:hAnsi="Times New Roman" w:cs="Times New Roman"/>
           <w:sz w:val="24"/>
         </w:rPr>
       </w:pPr>
@@ -101,6 +305,78 @@
       </w:r>
       <w:bookmarkStart w:id="0" w:name="_GoBack"/>
       <w:bookmarkEnd w:id="0"/>
+    </w:p>
+    <w:p>
+      <w:pPr>
+        <w:rPr>
+          <w:rFonts w:ascii="Times New Roman" w:hAnsi="Times New Roman" w:cs="Times New Roman"/>
+          <w:sz w:val="24"/>
+        </w:rPr>
+      </w:pPr>
+    </w:p>
+    <w:p>
+      <w:pPr>
+        <w:rPr>
+          <w:rFonts w:ascii="Times New Roman" w:hAnsi="Times New Roman" w:cs="Times New Roman"/>
+          <w:sz w:val="24"/>
+        </w:rPr>
+      </w:pPr>
+      <w:r>
+        <w:rPr>
+          <w:rFonts w:ascii="Times New Roman" w:hAnsi="Times New Roman" w:cs="Times New Roman"/>
+          <w:sz w:val="24"/>
+        </w:rPr>
+        <w:t>I</w:t>
+      </w:r>
+      <w:r>
+        <w:rPr>
+          <w:rFonts w:ascii="Times New Roman" w:hAnsi="Times New Roman" w:cs="Times New Roman"/>
+          <w:sz w:val="24"/>
+        </w:rPr>
+        <w:t xml:space="preserve"> plan to share this website with potential employers. By showcasing </w:t>
+      </w:r>
+      <w:r>
+        <w:rPr>
+          <w:rFonts w:ascii="Times New Roman" w:hAnsi="Times New Roman" w:cs="Times New Roman"/>
+          <w:sz w:val="24"/>
+        </w:rPr>
+        <w:t>my</w:t>
+      </w:r>
+      <w:r>
+        <w:rPr>
+          <w:rFonts w:ascii="Times New Roman" w:hAnsi="Times New Roman" w:cs="Times New Roman"/>
+          <w:sz w:val="24"/>
+        </w:rPr>
+        <w:t xml:space="preserve"> website to future employers, </w:t>
+      </w:r>
+      <w:r>
+        <w:rPr>
+          <w:rFonts w:ascii="Times New Roman" w:hAnsi="Times New Roman" w:cs="Times New Roman"/>
+          <w:sz w:val="24"/>
+        </w:rPr>
+        <w:t>I</w:t>
+      </w:r>
+      <w:r>
+        <w:rPr>
+          <w:rFonts w:ascii="Times New Roman" w:hAnsi="Times New Roman" w:cs="Times New Roman"/>
+          <w:sz w:val="24"/>
+        </w:rPr>
+        <w:t xml:space="preserve">'ll have an excellent opportunity to demonstrate your skills and impress them with </w:t>
+      </w:r>
+      <w:r>
+        <w:rPr>
+          <w:rFonts w:ascii="Times New Roman" w:hAnsi="Times New Roman" w:cs="Times New Roman"/>
+          <w:sz w:val="24"/>
+        </w:rPr>
+        <w:t>my</w:t>
+      </w:r>
+      <w:r>
+        <w:rPr>
+          <w:rFonts w:ascii="Times New Roman" w:hAnsi="Times New Roman" w:cs="Times New Roman"/>
+          <w:sz w:val="24"/>
+        </w:rPr>
+        <w:t xml:space="preserve"> web development expertise.</w:t>
+      </w:r>
     </w:p>
     <w:sectPr>
       <w:pgSz w:w="12240" w:h="15840"/>

</xml_diff>